<commit_message>
edited the 1st ticket
</commit_message>
<xml_diff>
--- a/1.docx
+++ b/1.docx
@@ -13,55 +13,88 @@
         <w:rPr>
           <w:lang w:val="ru-RU"/>
         </w:rPr>
-        <w:t xml:space="preserve">1. Построение физической теории Пьера </w:t>
+        <w:t xml:space="preserve">1. Построение физической теории </w:t>
+      </w:r>
+      <w:r>
+        <w:rPr>
+          <w:lang w:val="ru-RU"/>
+        </w:rPr>
+        <w:t xml:space="preserve">в концепции Пьера </w:t>
       </w:r>
       <w:proofErr w:type="spellStart"/>
       <w:r>
         <w:rPr>
           <w:lang w:val="ru-RU"/>
         </w:rPr>
-        <w:t>Дюгена</w:t>
+        <w:t>Дюгема</w:t>
       </w:r>
       <w:proofErr w:type="spellEnd"/>
-      <w:r>
-        <w:rPr>
-          <w:lang w:val="ru-RU"/>
-        </w:rPr>
-        <w:t xml:space="preserve"> (1861 – 1916)</w:t>
-      </w:r>
     </w:p>
     <w:p>
       <w:pPr>
-        <w:rPr>
-          <w:lang w:val="ru-RU"/>
-        </w:rPr>
-      </w:pPr>
-      <w:r>
-        <w:rPr>
-          <w:lang w:val="ru-RU"/>
-        </w:rPr>
-        <w:t xml:space="preserve">П.Д. </w:t>
+        <w:jc w:val="both"/>
+        <w:rPr>
+          <w:lang w:val="ru-RU"/>
+        </w:rPr>
+      </w:pPr>
+      <w:r>
+        <w:rPr>
+          <w:lang w:val="ru-RU"/>
+        </w:rPr>
+        <w:t xml:space="preserve">Пьер </w:t>
       </w:r>
       <w:proofErr w:type="spellStart"/>
       <w:r>
         <w:rPr>
           <w:lang w:val="ru-RU"/>
         </w:rPr>
-        <w:t>физхимик</w:t>
+        <w:t>Дюгем</w:t>
       </w:r>
       <w:proofErr w:type="spellEnd"/>
       <w:r>
         <w:rPr>
           <w:lang w:val="ru-RU"/>
         </w:rPr>
-        <w:t xml:space="preserve">. Один из основоположников логики и философии науки. Его имя указано в тезисе </w:t>
+        <w:t xml:space="preserve"> (1861-1916) </w:t>
+      </w:r>
+      <w:r>
+        <w:rPr>
+          <w:lang w:val="ru-RU"/>
+        </w:rPr>
+        <w:t xml:space="preserve">занимался физической </w:t>
+      </w:r>
+      <w:proofErr w:type="gramStart"/>
+      <w:r>
+        <w:rPr>
+          <w:lang w:val="ru-RU"/>
+        </w:rPr>
+        <w:t xml:space="preserve">химией </w:t>
+      </w:r>
+      <w:r>
+        <w:rPr>
+          <w:lang w:val="ru-RU"/>
+        </w:rPr>
+        <w:t>.</w:t>
+      </w:r>
+      <w:proofErr w:type="gramEnd"/>
+      <w:r>
+        <w:rPr>
+          <w:lang w:val="ru-RU"/>
+        </w:rPr>
+        <w:t xml:space="preserve"> Один из основоположников логики и философии науки</w:t>
+      </w:r>
+      <w:r>
+        <w:rPr>
+          <w:lang w:val="ru-RU"/>
+        </w:rPr>
+        <w:t xml:space="preserve">. Его имя указано в тезисе </w:t>
       </w:r>
       <w:proofErr w:type="spellStart"/>
       <w:r>
         <w:rPr>
           <w:lang w:val="ru-RU"/>
         </w:rPr>
-        <w:t>Дюгена</w:t>
+        <w:t>Дюгема</w:t>
       </w:r>
       <w:proofErr w:type="spellEnd"/>
       <w:r>
@@ -75,28 +108,69 @@
         <w:rPr>
           <w:lang w:val="ru-RU"/>
         </w:rPr>
-        <w:t>Куфйна</w:t>
+        <w:t>Куа</w:t>
+      </w:r>
+      <w:r>
+        <w:rPr>
+          <w:lang w:val="ru-RU"/>
+        </w:rPr>
+        <w:t>йна</w:t>
       </w:r>
       <w:proofErr w:type="spellEnd"/>
       <w:r>
         <w:rPr>
           <w:lang w:val="ru-RU"/>
         </w:rPr>
-        <w:t xml:space="preserve">, на данном тезисе основывается вся философия науки. Д. автор исследования по космологии в 10 томах. Был верующим, поэтому разделял эксперимент и гипотезу как путь к вере. Д. один из первых показал значение исторического метода для объяснения перехода от одной теории к другой. Теория не является продуктом творчества. </w:t>
+        <w:t xml:space="preserve">, на данном тезисе основывается вся философия науки. </w:t>
+      </w:r>
+      <w:proofErr w:type="spellStart"/>
+      <w:r>
+        <w:rPr>
+          <w:lang w:val="ru-RU"/>
+        </w:rPr>
+        <w:t>Д</w:t>
+      </w:r>
+      <w:r>
+        <w:rPr>
+          <w:lang w:val="ru-RU"/>
+        </w:rPr>
+        <w:t>югем</w:t>
+      </w:r>
+      <w:proofErr w:type="spellEnd"/>
+      <w:r>
+        <w:rPr>
+          <w:lang w:val="ru-RU"/>
+        </w:rPr>
+        <w:t xml:space="preserve"> автор исследования по космологии в 10 томах. Был верующим, поэтому разделял эксперимент и гипотезу как путь к вере. </w:t>
+      </w:r>
+      <w:proofErr w:type="spellStart"/>
+      <w:r>
+        <w:rPr>
+          <w:lang w:val="ru-RU"/>
+        </w:rPr>
+        <w:t>Д</w:t>
+      </w:r>
+      <w:r>
+        <w:rPr>
+          <w:lang w:val="ru-RU"/>
+        </w:rPr>
+        <w:t>югем</w:t>
+      </w:r>
+      <w:proofErr w:type="spellEnd"/>
+      <w:r>
+        <w:rPr>
+          <w:lang w:val="ru-RU"/>
+        </w:rPr>
+        <w:t xml:space="preserve"> один из первых показал значение исторического метода для объяснения перехода от одной теории к другой. Теория не является продуктом творчества. </w:t>
       </w:r>
     </w:p>
     <w:p>
       <w:pPr>
-        <w:rPr>
-          <w:lang w:val="ru-RU"/>
-        </w:rPr>
-      </w:pPr>
-      <w:r>
-        <w:rPr>
-          <w:lang w:val="ru-RU"/>
-        </w:rPr>
-        <w:t xml:space="preserve">Д. настаивает на единстве исторического и логического метода. Исторический метод выводится из исторического метода. Это позволяет </w:t>
-      </w:r>
+        <w:jc w:val="both"/>
+        <w:rPr>
+          <w:lang w:val="ru-RU"/>
+        </w:rPr>
+      </w:pPr>
       <w:proofErr w:type="spellStart"/>
       <w:r>
         <w:rPr>
@@ -108,44 +182,71 @@
         <w:rPr>
           <w:lang w:val="ru-RU"/>
         </w:rPr>
-        <w:t>югену</w:t>
+        <w:t>югем</w:t>
       </w:r>
       <w:proofErr w:type="spellEnd"/>
       <w:r>
         <w:rPr>
           <w:lang w:val="ru-RU"/>
         </w:rPr>
-        <w:t xml:space="preserve"> показать</w:t>
-      </w:r>
-      <w:r>
-        <w:rPr>
-          <w:lang w:val="ru-RU"/>
-        </w:rPr>
-        <w:t>,</w:t>
-      </w:r>
-      <w:r>
-        <w:rPr>
-          <w:lang w:val="ru-RU"/>
-        </w:rPr>
-        <w:t xml:space="preserve"> как наука физика отделяется от метафизики. Метафизика (после </w:t>
-      </w:r>
-      <w:r>
-        <w:rPr>
-          <w:lang w:val="ru-RU"/>
-        </w:rPr>
-        <w:t>физики) – объяснение явлений по</w:t>
-      </w:r>
-      <w:r>
-        <w:rPr>
-          <w:lang w:val="ru-RU"/>
-        </w:rPr>
-        <w:t>средством реальности, которая находится по ту сторону эксперимента. Трансцендентная – выходящая за рамки явлений и опыта. Научная теория подчиняется метафизике, то есть не является свободной наукой.</w:t>
+        <w:t xml:space="preserve"> настаивает на единстве исторического и логического </w:t>
+      </w:r>
+      <w:r>
+        <w:rPr>
+          <w:lang w:val="ru-RU"/>
+        </w:rPr>
+        <w:t xml:space="preserve">метода. Исторический метод выводится из </w:t>
+      </w:r>
+      <w:r>
+        <w:rPr>
+          <w:lang w:val="ru-RU"/>
+        </w:rPr>
+        <w:t>логического</w:t>
+      </w:r>
+      <w:r>
+        <w:rPr>
+          <w:lang w:val="ru-RU"/>
+        </w:rPr>
+        <w:t xml:space="preserve"> метода.</w:t>
+      </w:r>
+      <w:r>
+        <w:rPr>
+          <w:lang w:val="ru-RU"/>
+        </w:rPr>
+        <w:t xml:space="preserve"> </w:t>
+      </w:r>
+      <w:r>
+        <w:rPr>
+          <w:lang w:val="ru-RU"/>
+        </w:rPr>
+        <w:t xml:space="preserve">Это позволяет </w:t>
+      </w:r>
+      <w:proofErr w:type="spellStart"/>
+      <w:r>
+        <w:rPr>
+          <w:lang w:val="ru-RU"/>
+        </w:rPr>
+        <w:t>Дюгену</w:t>
+      </w:r>
+      <w:proofErr w:type="spellEnd"/>
+      <w:r>
+        <w:rPr>
+          <w:lang w:val="ru-RU"/>
+        </w:rPr>
+        <w:t xml:space="preserve"> показать, как наука физика отделяется от метафизики. Метафизика (после физики) – объяснение явлений посредством </w:t>
+      </w:r>
+      <w:r>
+        <w:rPr>
+          <w:lang w:val="ru-RU"/>
+        </w:rPr>
+        <w:t>реальности, которая находится по ту сторону эксперимента. Трансцендентная – выходящая за рамки явлений и опыта. Научная теория подчиняется метафизике, то есть не является свободной наукой.</w:t>
       </w:r>
     </w:p>
     <w:p>
       <w:pPr>
-        <w:rPr>
-          <w:lang w:val="ru-RU"/>
+        <w:jc w:val="both"/>
+        <w:rPr>
+          <w:lang w:val="en-US"/>
         </w:rPr>
       </w:pPr>
       <w:r>
@@ -198,20 +299,45 @@
           </wp:inline>
         </w:drawing>
       </w:r>
-      <w:bookmarkStart w:id="0" w:name="_GoBack"/>
-      <w:bookmarkEnd w:id="0"/>
     </w:p>
     <w:p>
       <w:pPr>
-        <w:rPr>
-          <w:lang w:val="ru-RU"/>
-        </w:rPr>
-      </w:pPr>
-      <w:r>
-        <w:rPr>
-          <w:lang w:val="ru-RU"/>
-        </w:rPr>
-        <w:t>Метафизика объясняет первичное в виде однородных абстрактных вещей. Метафизика по Д. физика количества.</w:t>
+        <w:jc w:val="both"/>
+        <w:rPr>
+          <w:lang w:val="ru-RU"/>
+        </w:rPr>
+      </w:pPr>
+      <w:r>
+        <w:rPr>
+          <w:lang w:val="ru-RU"/>
+        </w:rPr>
+        <w:t>Метафизика объясняет первичное в виде однородных абс</w:t>
+      </w:r>
+      <w:r>
+        <w:rPr>
+          <w:lang w:val="ru-RU"/>
+        </w:rPr>
+        <w:t xml:space="preserve">трактных вещей. Метафизика по </w:t>
+      </w:r>
+      <w:proofErr w:type="spellStart"/>
+      <w:r>
+        <w:rPr>
+          <w:lang w:val="ru-RU"/>
+        </w:rPr>
+        <w:t>Дюгему</w:t>
+      </w:r>
+      <w:proofErr w:type="spellEnd"/>
+      <w:r>
+        <w:rPr>
+          <w:lang w:val="ru-RU"/>
+        </w:rPr>
+        <w:t xml:space="preserve"> - </w:t>
+      </w:r>
+      <w:r>
+        <w:rPr>
+          <w:lang w:val="ru-RU"/>
+        </w:rPr>
+        <w:t xml:space="preserve"> физика количества.</w:t>
       </w:r>
     </w:p>
     <w:p>
@@ -221,6 +347,7 @@
           <w:ilvl w:val="0"/>
           <w:numId w:val="4"/>
         </w:numPr>
+        <w:jc w:val="both"/>
         <w:rPr>
           <w:lang w:val="ru-RU"/>
         </w:rPr>
@@ -239,6 +366,7 @@
           <w:ilvl w:val="0"/>
           <w:numId w:val="4"/>
         </w:numPr>
+        <w:jc w:val="both"/>
         <w:rPr>
           <w:lang w:val="ru-RU"/>
         </w:rPr>
@@ -252,6 +380,7 @@
     </w:p>
     <w:p>
       <w:pPr>
+        <w:jc w:val="both"/>
         <w:rPr>
           <w:lang w:val="ru-RU"/>
         </w:rPr>
@@ -265,15 +394,30 @@
     </w:p>
     <w:p>
       <w:pPr>
-        <w:rPr>
-          <w:lang w:val="ru-RU"/>
-        </w:rPr>
-      </w:pPr>
-      <w:r>
-        <w:rPr>
-          <w:lang w:val="ru-RU"/>
-        </w:rPr>
-        <w:t>По Д. теория строиться в виде четырёх операций:</w:t>
+        <w:jc w:val="both"/>
+        <w:rPr>
+          <w:lang w:val="ru-RU"/>
+        </w:rPr>
+      </w:pPr>
+      <w:r>
+        <w:rPr>
+          <w:lang w:val="ru-RU"/>
+        </w:rPr>
+        <w:t xml:space="preserve">По </w:t>
+      </w:r>
+      <w:proofErr w:type="spellStart"/>
+      <w:r>
+        <w:rPr>
+          <w:lang w:val="ru-RU"/>
+        </w:rPr>
+        <w:t>Дюгему</w:t>
+      </w:r>
+      <w:proofErr w:type="spellEnd"/>
+      <w:r>
+        <w:rPr>
+          <w:lang w:val="ru-RU"/>
+        </w:rPr>
+        <w:t xml:space="preserve"> теория строиться в виде четырёх операций:</w:t>
       </w:r>
     </w:p>
     <w:p>
@@ -283,6 +427,7 @@
           <w:ilvl w:val="0"/>
           <w:numId w:val="2"/>
         </w:numPr>
+        <w:jc w:val="both"/>
         <w:rPr>
           <w:lang w:val="ru-RU"/>
         </w:rPr>
@@ -301,6 +446,7 @@
           <w:ilvl w:val="0"/>
           <w:numId w:val="2"/>
         </w:numPr>
+        <w:jc w:val="both"/>
         <w:rPr>
           <w:lang w:val="ru-RU"/>
         </w:rPr>
@@ -319,6 +465,7 @@
           <w:ilvl w:val="0"/>
           <w:numId w:val="2"/>
         </w:numPr>
+        <w:jc w:val="both"/>
         <w:rPr>
           <w:lang w:val="ru-RU"/>
         </w:rPr>
@@ -337,6 +484,7 @@
           <w:ilvl w:val="0"/>
           <w:numId w:val="2"/>
         </w:numPr>
+        <w:jc w:val="both"/>
         <w:rPr>
           <w:lang w:val="ru-RU"/>
         </w:rPr>
@@ -350,6 +498,7 @@
     </w:p>
     <w:p>
       <w:pPr>
+        <w:jc w:val="both"/>
         <w:rPr>
           <w:lang w:val="ru-RU"/>
         </w:rPr>
@@ -360,45 +509,116 @@
         </w:rPr>
         <w:t xml:space="preserve">В таком виде </w:t>
       </w:r>
-      <w:proofErr w:type="gramStart"/>
-      <w:r>
-        <w:rPr>
-          <w:lang w:val="ru-RU"/>
-        </w:rPr>
-        <w:t>теория это</w:t>
-      </w:r>
-      <w:proofErr w:type="gramEnd"/>
-      <w:r>
-        <w:rPr>
-          <w:lang w:val="ru-RU"/>
-        </w:rPr>
-        <w:t xml:space="preserve"> истолкование эксперимента в символьном описании. Для Д. важнее описание гипотезы. Д. заметил, что учёные работают не с одной гипотезой, а с группой.</w:t>
+      <w:r>
+        <w:rPr>
+          <w:lang w:val="ru-RU"/>
+        </w:rPr>
+        <w:t>теория — это</w:t>
+      </w:r>
+      <w:r>
+        <w:rPr>
+          <w:lang w:val="ru-RU"/>
+        </w:rPr>
+        <w:t xml:space="preserve"> истолкование эксперимен</w:t>
+      </w:r>
+      <w:r>
+        <w:rPr>
+          <w:lang w:val="ru-RU"/>
+        </w:rPr>
+        <w:t xml:space="preserve">та в символьном описании. Для </w:t>
+      </w:r>
+      <w:proofErr w:type="spellStart"/>
+      <w:r>
+        <w:rPr>
+          <w:lang w:val="ru-RU"/>
+        </w:rPr>
+        <w:t>Дюгема</w:t>
+      </w:r>
+      <w:proofErr w:type="spellEnd"/>
+      <w:r>
+        <w:rPr>
+          <w:lang w:val="ru-RU"/>
+        </w:rPr>
+        <w:t xml:space="preserve"> важнее описание гипотезы. </w:t>
+      </w:r>
+      <w:proofErr w:type="spellStart"/>
+      <w:r>
+        <w:rPr>
+          <w:lang w:val="ru-RU"/>
+        </w:rPr>
+        <w:t>Дюгем</w:t>
+      </w:r>
+      <w:proofErr w:type="spellEnd"/>
+      <w:r>
+        <w:rPr>
+          <w:lang w:val="ru-RU"/>
+        </w:rPr>
+        <w:t xml:space="preserve"> заметил, что учёные работают не с одной гипотезой, а с группой.</w:t>
       </w:r>
     </w:p>
     <w:p>
       <w:pPr>
-        <w:rPr>
-          <w:lang w:val="ru-RU"/>
-        </w:rPr>
-      </w:pPr>
-      <w:r>
-        <w:rPr>
-          <w:lang w:val="ru-RU"/>
-        </w:rPr>
-        <w:t xml:space="preserve">Актуальное значение имеет утверждение Д. которое стало утверждением </w:t>
+        <w:jc w:val="both"/>
+        <w:rPr>
+          <w:lang w:val="ru-RU"/>
+        </w:rPr>
+      </w:pPr>
+      <w:r>
+        <w:rPr>
+          <w:lang w:val="ru-RU"/>
+        </w:rPr>
+        <w:t xml:space="preserve">Актуальное значение имеет утверждение </w:t>
       </w:r>
       <w:proofErr w:type="spellStart"/>
       <w:r>
         <w:rPr>
           <w:lang w:val="ru-RU"/>
         </w:rPr>
-        <w:t>Дюгена</w:t>
+        <w:t>Д</w:t>
+      </w:r>
+      <w:r>
+        <w:rPr>
+          <w:lang w:val="ru-RU"/>
+        </w:rPr>
+        <w:t>югема</w:t>
       </w:r>
       <w:proofErr w:type="spellEnd"/>
       <w:r>
         <w:rPr>
           <w:lang w:val="ru-RU"/>
         </w:rPr>
+        <w:t>,</w:t>
+      </w:r>
+      <w:r>
+        <w:rPr>
+          <w:lang w:val="ru-RU"/>
+        </w:rPr>
+        <w:t xml:space="preserve"> </w:t>
+      </w:r>
+      <w:r>
+        <w:rPr>
+          <w:lang w:val="ru-RU"/>
+        </w:rPr>
+        <w:t xml:space="preserve">которое стало утверждением </w:t>
+      </w:r>
+      <w:proofErr w:type="spellStart"/>
+      <w:r>
+        <w:rPr>
+          <w:lang w:val="ru-RU"/>
+        </w:rPr>
+        <w:t>Дюгем</w:t>
+      </w:r>
+      <w:r>
+        <w:rPr>
+          <w:lang w:val="ru-RU"/>
+        </w:rPr>
+        <w:t>а</w:t>
+      </w:r>
+      <w:proofErr w:type="spellEnd"/>
+      <w:r>
+        <w:rPr>
+          <w:lang w:val="ru-RU"/>
+        </w:rPr>
         <w:t xml:space="preserve"> – </w:t>
       </w:r>
       <w:proofErr w:type="spellStart"/>
@@ -413,11 +633,36 @@
         <w:rPr>
           <w:lang w:val="ru-RU"/>
         </w:rPr>
-        <w:t>: решающий эксперимент в науке не возможен.</w:t>
+        <w:t xml:space="preserve">: </w:t>
+      </w:r>
+      <w:r>
+        <w:rPr>
+          <w:lang w:val="ru-RU"/>
+        </w:rPr>
+        <w:t>«Р</w:t>
+      </w:r>
+      <w:r>
+        <w:rPr>
+          <w:lang w:val="ru-RU"/>
+        </w:rPr>
+        <w:t>ешающий эксперимент в науке не возможен</w:t>
+      </w:r>
+      <w:r>
+        <w:rPr>
+          <w:lang w:val="ru-RU"/>
+        </w:rPr>
+        <w:t>»</w:t>
+      </w:r>
+      <w:r>
+        <w:rPr>
+          <w:lang w:val="ru-RU"/>
+        </w:rPr>
+        <w:t>.</w:t>
       </w:r>
     </w:p>
     <w:p>
       <w:pPr>
+        <w:jc w:val="both"/>
         <w:rPr>
           <w:lang w:val="ru-RU"/>
         </w:rPr>
@@ -429,32 +674,89 @@
         <w:lastRenderedPageBreak/>
         <w:t xml:space="preserve">Познание имеет относительный символический характер. </w:t>
       </w:r>
-      <w:proofErr w:type="gramStart"/>
-      <w:r>
-        <w:rPr>
-          <w:lang w:val="ru-RU"/>
-        </w:rPr>
-        <w:t>Другими словами</w:t>
-      </w:r>
-      <w:proofErr w:type="gramEnd"/>
-      <w:r>
-        <w:rPr>
-          <w:lang w:val="ru-RU"/>
-        </w:rPr>
-        <w:t xml:space="preserve"> Д. отказывается от характеристики истина-лож. Закон в науке связан с тем, что он лучше или хуже выражает обоснования действительности.</w:t>
+      <w:r>
+        <w:rPr>
+          <w:lang w:val="ru-RU"/>
+        </w:rPr>
+        <w:t>Другими словами,</w:t>
+      </w:r>
+      <w:r>
+        <w:rPr>
+          <w:lang w:val="ru-RU"/>
+        </w:rPr>
+        <w:t xml:space="preserve"> </w:t>
+      </w:r>
+      <w:proofErr w:type="spellStart"/>
+      <w:r>
+        <w:rPr>
+          <w:lang w:val="ru-RU"/>
+        </w:rPr>
+        <w:t>Дюгем</w:t>
+      </w:r>
+      <w:proofErr w:type="spellEnd"/>
+      <w:r>
+        <w:rPr>
+          <w:lang w:val="ru-RU"/>
+        </w:rPr>
+        <w:t xml:space="preserve"> отказывается от характеристики </w:t>
+      </w:r>
+      <w:r>
+        <w:rPr>
+          <w:lang w:val="ru-RU"/>
+        </w:rPr>
+        <w:t>«</w:t>
+      </w:r>
+      <w:r>
+        <w:rPr>
+          <w:lang w:val="ru-RU"/>
+        </w:rPr>
+        <w:t>истина-лож</w:t>
+      </w:r>
+      <w:r>
+        <w:rPr>
+          <w:lang w:val="ru-RU"/>
+        </w:rPr>
+        <w:t>»</w:t>
+      </w:r>
+      <w:r>
+        <w:rPr>
+          <w:lang w:val="ru-RU"/>
+        </w:rPr>
+        <w:t>. Закон в науке связан с тем, что он лучше или хуже выражает обоснования действительности.</w:t>
       </w:r>
     </w:p>
     <w:p>
       <w:pPr>
-        <w:rPr>
-          <w:lang w:val="ru-RU"/>
-        </w:rPr>
-      </w:pPr>
-      <w:r>
-        <w:rPr>
-          <w:lang w:val="ru-RU"/>
-        </w:rPr>
-        <w:t>В целом Д. показывает, что взятые в отдельности не имеют физического смысла, и поэтому могут быть взяты по отдельности.</w:t>
+        <w:jc w:val="both"/>
+        <w:rPr>
+          <w:lang w:val="ru-RU"/>
+        </w:rPr>
+      </w:pPr>
+      <w:r>
+        <w:rPr>
+          <w:lang w:val="ru-RU"/>
+        </w:rPr>
+        <w:t xml:space="preserve">В целом </w:t>
+      </w:r>
+      <w:proofErr w:type="spellStart"/>
+      <w:r>
+        <w:rPr>
+          <w:lang w:val="ru-RU"/>
+        </w:rPr>
+        <w:t>Д</w:t>
+      </w:r>
+      <w:r>
+        <w:rPr>
+          <w:lang w:val="ru-RU"/>
+        </w:rPr>
+        <w:t>югем</w:t>
+      </w:r>
+      <w:proofErr w:type="spellEnd"/>
+      <w:r>
+        <w:rPr>
+          <w:lang w:val="ru-RU"/>
+        </w:rPr>
+        <w:t xml:space="preserve"> показывает, что взятые в отдельности не имеют физического смысла, и поэтому могут быть взяты по отдельности.</w:t>
       </w:r>
     </w:p>
     <w:p>
@@ -463,6 +765,8 @@
           <w:lang w:val="ru-RU"/>
         </w:rPr>
       </w:pPr>
+      <w:bookmarkStart w:id="0" w:name="_GoBack"/>
+      <w:bookmarkEnd w:id="0"/>
     </w:p>
     <w:sectPr>
       <w:pgSz w:w="11906" w:h="16838"/>

</xml_diff>